<commit_message>
Worked on Q Stuff
</commit_message>
<xml_diff>
--- a/Sites.docx
+++ b/Sites.docx
@@ -134,582 +134,608 @@
       <w:r>
         <w:t>Bee occurrences in field (2000 on)</w:t>
       </w:r>
+    </w:p>
+    <w:p>
+      <w:pPr>
+        <w:pStyle w:val="ListParagraph"/>
+      </w:pPr>
+      <w:hyperlink r:id="rId7" w:history="1">
+        <w:r>
+          <w:rPr>
+            <w:rStyle w:val="Hyperlink"/>
+          </w:rPr>
+          <w:t>https://bison.usgs.gov/</w:t>
+        </w:r>
+      </w:hyperlink>
+      <w:r>
+        <w:t xml:space="preserve"> </w:t>
+      </w:r>
+    </w:p>
+    <w:p>
+      <w:pPr>
+        <w:pStyle w:val="ListParagraph"/>
+        <w:numPr>
+          <w:ilvl w:val="0"/>
+          <w:numId w:val="1"/>
+        </w:numPr>
+      </w:pPr>
+      <w:r>
+        <w:t>Solitary bees are most common</w:t>
+      </w:r>
+    </w:p>
+    <w:p>
+      <w:pPr>
+        <w:pStyle w:val="ListParagraph"/>
+      </w:pPr>
+      <w:hyperlink r:id="rId8" w:history="1">
+        <w:r>
+          <w:rPr>
+            <w:rStyle w:val="Hyperlink"/>
+          </w:rPr>
+          <w:t>http://www.helpabee.org/urban-bee-legends.html</w:t>
+        </w:r>
+      </w:hyperlink>
+    </w:p>
+    <w:p>
+      <w:pPr>
+        <w:pStyle w:val="ListParagraph"/>
+        <w:numPr>
+          <w:ilvl w:val="0"/>
+          <w:numId w:val="1"/>
+        </w:numPr>
+      </w:pPr>
+      <w:r>
+        <w:t>Non-native HONEYBEES</w:t>
+      </w:r>
+    </w:p>
+    <w:p>
+      <w:pPr>
+        <w:pStyle w:val="ListParagraph"/>
+      </w:pPr>
+      <w:hyperlink r:id="rId9" w:history="1">
+        <w:r>
+          <w:rPr>
+            <w:rStyle w:val="Hyperlink"/>
+          </w:rPr>
+          <w:t>http://www.lawestvector.org/beebiology.htm</w:t>
+        </w:r>
+      </w:hyperlink>
+    </w:p>
+    <w:p>
+      <w:pPr>
+        <w:pStyle w:val="ListParagraph"/>
+        <w:numPr>
+          <w:ilvl w:val="0"/>
+          <w:numId w:val="1"/>
+        </w:numPr>
+      </w:pPr>
+      <w:r>
+        <w:t xml:space="preserve">Bees are the key pollinator </w:t>
+      </w:r>
+    </w:p>
+    <w:p>
+      <w:pPr>
+        <w:pStyle w:val="ListParagraph"/>
+      </w:pPr>
+      <w:hyperlink r:id="rId10" w:history="1">
+        <w:r>
+          <w:rPr>
+            <w:rStyle w:val="Hyperlink"/>
+          </w:rPr>
+          <w:t>https://ucnrs.org/role-honey-bees-ecosystem-pollination/</w:t>
+        </w:r>
+      </w:hyperlink>
+      <w:r>
+        <w:t xml:space="preserve"> </w:t>
+      </w:r>
+    </w:p>
+    <w:p>
+      <w:pPr>
+        <w:pStyle w:val="ListParagraph"/>
+      </w:pPr>
+      <w:proofErr w:type="spellStart"/>
+      <w:r>
+        <w:t>Apis</w:t>
+      </w:r>
+      <w:proofErr w:type="spellEnd"/>
+      <w:r>
+        <w:t xml:space="preserve"> </w:t>
+      </w:r>
+      <w:proofErr w:type="spellStart"/>
+      <w:r>
+        <w:t>Mellifera</w:t>
+      </w:r>
+      <w:proofErr w:type="spellEnd"/>
+      <w:r>
+        <w:t xml:space="preserve"> is key honeybee</w:t>
+      </w:r>
+    </w:p>
+    <w:p>
+      <w:pPr>
+        <w:pStyle w:val="ListParagraph"/>
+      </w:pPr>
+      <w:hyperlink r:id="rId11" w:history="1">
+        <w:r>
+          <w:rPr>
+            <w:rStyle w:val="Hyperlink"/>
+          </w:rPr>
+          <w:t>https://journals.plos.org/plosone/article?id=10.1371/journal.pone.0182814</w:t>
+        </w:r>
+      </w:hyperlink>
+      <w:r>
+        <w:t xml:space="preserve"> </w:t>
+      </w:r>
+    </w:p>
+    <w:p>
+      <w:pPr>
+        <w:pStyle w:val="ListParagraph"/>
+        <w:numPr>
+          <w:ilvl w:val="0"/>
+          <w:numId w:val="1"/>
+        </w:numPr>
+      </w:pPr>
+      <w:r>
+        <w:t>Cali agriculture stats</w:t>
+      </w:r>
+    </w:p>
+    <w:p>
+      <w:pPr>
+        <w:pStyle w:val="ListParagraph"/>
+      </w:pPr>
+      <w:hyperlink r:id="rId12" w:history="1">
+        <w:r>
+          <w:rPr>
+            <w:rStyle w:val="Hyperlink"/>
+          </w:rPr>
+          <w:t>http://www.cdfa.ca.gov/Statistics/</w:t>
+        </w:r>
+      </w:hyperlink>
+      <w:r>
+        <w:t xml:space="preserve"> </w:t>
+      </w:r>
+    </w:p>
+    <w:p>
+      <w:pPr>
+        <w:pStyle w:val="ListParagraph"/>
+        <w:numPr>
+          <w:ilvl w:val="0"/>
+          <w:numId w:val="1"/>
+        </w:numPr>
+      </w:pPr>
+      <w:r>
+        <w:t>Berkeley Article</w:t>
+      </w:r>
+    </w:p>
+    <w:p>
+      <w:pPr>
+        <w:pStyle w:val="ListParagraph"/>
+      </w:pPr>
+      <w:hyperlink r:id="rId13" w:anchor="fn7" w:history="1">
+        <w:r>
+          <w:rPr>
+            <w:rStyle w:val="Hyperlink"/>
+          </w:rPr>
+          <w:t>https://cmr.berkeley.edu/blog/2016/10/colony-collapse-disorder/#fn7</w:t>
+        </w:r>
+      </w:hyperlink>
+      <w:r>
+        <w:t xml:space="preserve"> </w:t>
+      </w:r>
+    </w:p>
+    <w:p>
+      <w:pPr>
+        <w:pStyle w:val="ListParagraph"/>
+        <w:numPr>
+          <w:ilvl w:val="0"/>
+          <w:numId w:val="1"/>
+        </w:numPr>
+      </w:pPr>
+      <w:r>
+        <w:t>Cali Article: "Around 85 percent of all commercial colonies in the United States"</w:t>
+      </w:r>
+    </w:p>
+    <w:p>
+      <w:pPr>
+        <w:pStyle w:val="ListParagraph"/>
+      </w:pPr>
+      <w:hyperlink r:id="rId14" w:history="1">
+        <w:r>
+          <w:rPr>
+            <w:rStyle w:val="Hyperlink"/>
+          </w:rPr>
+          <w:t>https://west.stanford.edu/news/blogs/and-the-west-blog/2018/bees-for-hire-california-almonds-now-are-migratory-colonies-biggest-task</w:t>
+        </w:r>
+      </w:hyperlink>
+      <w:r>
+        <w:t xml:space="preserve"> </w:t>
+      </w:r>
+    </w:p>
+    <w:p>
+      <w:pPr>
+        <w:pStyle w:val="ListParagraph"/>
+        <w:numPr>
+          <w:ilvl w:val="0"/>
+          <w:numId w:val="1"/>
+        </w:numPr>
+      </w:pPr>
+      <w:r>
+        <w:t>NYT 24 mil total value, bees account for 15 mil</w:t>
+      </w:r>
+    </w:p>
+    <w:p>
+      <w:pPr>
+        <w:pStyle w:val="ListParagraph"/>
+      </w:pPr>
+      <w:hyperlink r:id="rId15" w:history="1">
+        <w:r>
+          <w:rPr>
+            <w:rStyle w:val="Hyperlink"/>
+          </w:rPr>
+          <w:t>https://www.nytimes.com/2018/08/15/magazine/the-super-bowl-of-beekeeping.html</w:t>
+        </w:r>
+      </w:hyperlink>
+      <w:r>
+        <w:t xml:space="preserve"> </w:t>
+      </w:r>
+    </w:p>
+    <w:p>
+      <w:pPr>
+        <w:pStyle w:val="ListParagraph"/>
+        <w:numPr>
+          <w:ilvl w:val="0"/>
+          <w:numId w:val="1"/>
+        </w:numPr>
+      </w:pPr>
+      <w:r>
+        <w:t>Bee population numbers</w:t>
+      </w:r>
+    </w:p>
+    <w:p>
+      <w:pPr>
+        <w:pStyle w:val="ListParagraph"/>
+      </w:pPr>
+      <w:hyperlink r:id="rId16" w:history="1">
+        <w:r>
+          <w:rPr>
+            <w:rStyle w:val="Hyperlink"/>
+          </w:rPr>
+          <w:t>https://obamawhitehouse.archives.gov/the-press-office/2014/06/20/fact-sheet-economic-challenge-posed-declining-pollinator-populations</w:t>
+        </w:r>
+      </w:hyperlink>
+      <w:r>
+        <w:t xml:space="preserve"> </w:t>
+      </w:r>
+    </w:p>
+    <w:p>
+      <w:pPr>
+        <w:pStyle w:val="ListParagraph"/>
+        <w:numPr>
+          <w:ilvl w:val="0"/>
+          <w:numId w:val="1"/>
+        </w:numPr>
+      </w:pPr>
+      <w:r>
+        <w:t>Agribusiness examples</w:t>
+      </w:r>
+    </w:p>
+    <w:p>
+      <w:pPr>
+        <w:pStyle w:val="ListParagraph"/>
+      </w:pPr>
+      <w:hyperlink r:id="rId17" w:history="1">
+        <w:r>
+          <w:rPr>
+            <w:rStyle w:val="Hyperlink"/>
+          </w:rPr>
+          <w:t>https://environmentcalifornia.org/programs/cae/no-bees-no-food</w:t>
+        </w:r>
+      </w:hyperlink>
+      <w:r>
+        <w:t xml:space="preserve"> </w:t>
+      </w:r>
+    </w:p>
+    <w:p>
+      <w:pPr>
+        <w:pStyle w:val="ListParagraph"/>
+        <w:numPr>
+          <w:ilvl w:val="0"/>
+          <w:numId w:val="1"/>
+        </w:numPr>
+      </w:pPr>
+      <w:r>
+        <w:t>Increase in monocultures</w:t>
+      </w:r>
+    </w:p>
+    <w:p>
+      <w:pPr>
+        <w:pStyle w:val="ListParagraph"/>
+      </w:pPr>
+      <w:hyperlink r:id="rId18" w:history="1">
+        <w:r>
+          <w:rPr>
+            <w:rStyle w:val="Hyperlink"/>
+          </w:rPr>
+          <w:t>http://agroeco.org/doc/new_docs/Calif-altagr.pdf</w:t>
+        </w:r>
+      </w:hyperlink>
+      <w:r>
+        <w:t xml:space="preserve"> </w:t>
+      </w:r>
+    </w:p>
+    <w:p>
+      <w:pPr>
+        <w:pStyle w:val="ListParagraph"/>
+        <w:numPr>
+          <w:ilvl w:val="0"/>
+          <w:numId w:val="1"/>
+        </w:numPr>
+      </w:pPr>
+      <w:r>
+        <w:t>Natural strips role</w:t>
+      </w:r>
+    </w:p>
+    <w:p>
+      <w:pPr>
+        <w:pStyle w:val="ListParagraph"/>
+      </w:pPr>
+      <w:hyperlink r:id="rId19" w:history="1">
+        <w:r>
+          <w:rPr>
+            <w:rStyle w:val="Hyperlink"/>
+          </w:rPr>
+          <w:t>http://theconversation.com/single-crop-farming-is-leaving-wildlife-with-no-room-to-turn-38991</w:t>
+        </w:r>
+      </w:hyperlink>
+      <w:r>
+        <w:t xml:space="preserve"> </w:t>
+      </w:r>
+    </w:p>
+    <w:p>
+      <w:pPr>
+        <w:pStyle w:val="ListParagraph"/>
+        <w:numPr>
+          <w:ilvl w:val="0"/>
+          <w:numId w:val="1"/>
+        </w:numPr>
+      </w:pPr>
+      <w:r>
+        <w:t>UC DAVIS QUOTE</w:t>
+      </w:r>
+    </w:p>
+    <w:p>
+      <w:pPr>
+        <w:pStyle w:val="ListParagraph"/>
+      </w:pPr>
+      <w:hyperlink r:id="rId20" w:history="1">
+        <w:r>
+          <w:rPr>
+            <w:rStyle w:val="Hyperlink"/>
+          </w:rPr>
+          <w:t>https://www.ucdavis.edu/news/diversity-natural-pesticide/</w:t>
+        </w:r>
+      </w:hyperlink>
+      <w:r>
+        <w:t xml:space="preserve"> </w:t>
+      </w:r>
+    </w:p>
+    <w:p>
+      <w:pPr>
+        <w:pStyle w:val="ListParagraph"/>
+        <w:numPr>
+          <w:ilvl w:val="0"/>
+          <w:numId w:val="1"/>
+        </w:numPr>
+      </w:pPr>
+      <w:r>
+        <w:lastRenderedPageBreak/>
+        <w:t>Bad monocultures</w:t>
+      </w:r>
+    </w:p>
+    <w:p>
+      <w:pPr>
+        <w:pStyle w:val="ListParagraph"/>
+      </w:pPr>
+      <w:hyperlink r:id="rId21" w:history="1">
+        <w:r>
+          <w:rPr>
+            <w:rStyle w:val="Hyperlink"/>
+          </w:rPr>
+          <w:t>https://www.kcet.org/food/native-pollinators-need-a-different-agriculture-system</w:t>
+        </w:r>
+      </w:hyperlink>
+      <w:r>
+        <w:t xml:space="preserve"> </w:t>
+      </w:r>
+    </w:p>
+    <w:p>
+      <w:pPr>
+        <w:pStyle w:val="ListParagraph"/>
+        <w:numPr>
+          <w:ilvl w:val="0"/>
+          <w:numId w:val="1"/>
+        </w:numPr>
+      </w:pPr>
+      <w:r>
+        <w:t>Surpass Proportion</w:t>
+      </w:r>
+    </w:p>
+    <w:p>
+      <w:pPr>
+        <w:pStyle w:val="ListParagraph"/>
+      </w:pPr>
+      <w:hyperlink r:id="rId22" w:history="1">
+        <w:r>
+          <w:rPr>
+            <w:rStyle w:val="Hyperlink"/>
+          </w:rPr>
+          <w:t>https://royalsocietypublishing.org/doi/10.1098/rspb.2018.2901</w:t>
+        </w:r>
+      </w:hyperlink>
+      <w:r>
+        <w:t xml:space="preserve"> </w:t>
+      </w:r>
+    </w:p>
+    <w:p>
+      <w:pPr>
+        <w:pStyle w:val="ListParagraph"/>
+        <w:numPr>
+          <w:ilvl w:val="0"/>
+          <w:numId w:val="1"/>
+        </w:numPr>
+      </w:pPr>
+      <w:r>
+        <w:t>Native vs honeybee competition</w:t>
+      </w:r>
+    </w:p>
+    <w:p>
+      <w:pPr>
+        <w:pStyle w:val="ListParagraph"/>
+      </w:pPr>
+      <w:hyperlink r:id="rId23" w:history="1">
+        <w:r>
+          <w:rPr>
+            <w:rStyle w:val="Hyperlink"/>
+          </w:rPr>
+          <w:t>https://ucnrs.org/foreign-bees-monopolize-southern-california-flower-resources/</w:t>
+        </w:r>
+      </w:hyperlink>
+      <w:r>
+        <w:t xml:space="preserve"> </w:t>
+      </w:r>
+    </w:p>
+    <w:p>
+      <w:pPr>
+        <w:pStyle w:val="ListParagraph"/>
+        <w:numPr>
+          <w:ilvl w:val="0"/>
+          <w:numId w:val="1"/>
+        </w:numPr>
+      </w:pPr>
+      <w:r>
+        <w:t>USDA Suspends funding</w:t>
+      </w:r>
+    </w:p>
+    <w:p>
+      <w:pPr>
+        <w:pStyle w:val="ListParagraph"/>
+      </w:pPr>
+      <w:hyperlink r:id="rId24" w:history="1">
+        <w:r>
+          <w:rPr>
+            <w:rStyle w:val="Hyperlink"/>
+          </w:rPr>
+          <w:t>https://www.nass.usda.gov/Newsroom/Notices/2019/07-01-2019.php</w:t>
+        </w:r>
+      </w:hyperlink>
+      <w:r>
+        <w:t xml:space="preserve"> </w:t>
+      </w:r>
+    </w:p>
+    <w:p>
+      <w:pPr>
+        <w:pStyle w:val="ListParagraph"/>
+        <w:numPr>
+          <w:ilvl w:val="0"/>
+          <w:numId w:val="1"/>
+        </w:numPr>
+      </w:pPr>
+      <w:r>
+        <w:t>CCD is for MANAGED BEES; Pesticides and land loss is hurting bees</w:t>
+      </w:r>
+    </w:p>
+    <w:p>
+      <w:pPr>
+        <w:pStyle w:val="ListParagraph"/>
+      </w:pPr>
+      <w:hyperlink r:id="rId25" w:history="1">
+        <w:r>
+          <w:rPr>
+            <w:rStyle w:val="Hyperlink"/>
+          </w:rPr>
+          <w:t>https://baynature.org/article/are-native-bees-suffering-the-same-colony-collapse-disorder-as-honeybees/</w:t>
+        </w:r>
+      </w:hyperlink>
+    </w:p>
+    <w:p>
+      <w:pPr>
+        <w:pStyle w:val="ListParagraph"/>
+        <w:numPr>
+          <w:ilvl w:val="0"/>
+          <w:numId w:val="1"/>
+        </w:numPr>
+      </w:pPr>
+      <w:r>
+        <w:t>Native bees are better than managed bees</w:t>
+      </w:r>
+    </w:p>
+    <w:p>
+      <w:pPr>
+        <w:pStyle w:val="ListParagraph"/>
+      </w:pPr>
+      <w:hyperlink r:id="rId26" w:history="1">
+        <w:r>
+          <w:rPr>
+            <w:rStyle w:val="Hyperlink"/>
+          </w:rPr>
+          <w:t>https://baynature.org/2014/06/19/gordon-frankie-revisited/</w:t>
+        </w:r>
+      </w:hyperlink>
+    </w:p>
+    <w:p>
+      <w:pPr>
+        <w:pStyle w:val="ListParagraph"/>
+        <w:numPr>
+          <w:ilvl w:val="0"/>
+          <w:numId w:val="1"/>
+        </w:numPr>
+      </w:pPr>
+      <w:r>
+        <w:t>Native bees are the ones who are hurting</w:t>
+      </w:r>
+    </w:p>
+    <w:p>
+      <w:pPr>
+        <w:pStyle w:val="ListParagraph"/>
+      </w:pPr>
+      <w:hyperlink r:id="rId27" w:history="1">
+        <w:r>
+          <w:rPr>
+            <w:rStyle w:val="Hyperlink"/>
+          </w:rPr>
+          <w:t>https://www.wired.com/2015/04/youre-worrying-wrong-bees/</w:t>
+        </w:r>
+      </w:hyperlink>
+      <w:r>
+        <w:t xml:space="preserve"> </w:t>
+      </w:r>
+    </w:p>
+    <w:p>
+      <w:pPr>
+        <w:pStyle w:val="ListParagraph"/>
+      </w:pPr>
+    </w:p>
+    <w:p>
+      <w:pPr>
+        <w:pStyle w:val="ListParagraph"/>
+      </w:pPr>
+    </w:p>
+    <w:p>
+      <w:pPr>
+        <w:pStyle w:val="ListParagraph"/>
+      </w:pPr>
+      <w:r>
+        <w:t>Qualitative proportional symbol choropleth</w:t>
+      </w:r>
+    </w:p>
+    <w:p>
+      <w:pPr>
+        <w:pStyle w:val="ListParagraph"/>
+      </w:pPr>
+      <w:r>
+        <w:t>-Prop symbol as percents</w:t>
+      </w:r>
       <w:bookmarkStart w:id="0" w:name="_GoBack"/>
       <w:bookmarkEnd w:id="0"/>
-    </w:p>
-    <w:p>
-      <w:pPr>
-        <w:pStyle w:val="ListParagraph"/>
-      </w:pPr>
-      <w:hyperlink r:id="rId7" w:history="1">
-        <w:r>
-          <w:rPr>
-            <w:rStyle w:val="Hyperlink"/>
-          </w:rPr>
-          <w:t>https://bison.usgs.gov/</w:t>
-        </w:r>
-      </w:hyperlink>
-      <w:r>
-        <w:t xml:space="preserve"> </w:t>
-      </w:r>
-    </w:p>
-    <w:p>
-      <w:pPr>
-        <w:pStyle w:val="ListParagraph"/>
-        <w:numPr>
-          <w:ilvl w:val="0"/>
-          <w:numId w:val="1"/>
-        </w:numPr>
-      </w:pPr>
-      <w:r>
-        <w:t>Solitary bees are most common</w:t>
-      </w:r>
-    </w:p>
-    <w:p>
-      <w:pPr>
-        <w:pStyle w:val="ListParagraph"/>
-      </w:pPr>
-      <w:hyperlink r:id="rId8" w:history="1">
-        <w:r>
-          <w:rPr>
-            <w:rStyle w:val="Hyperlink"/>
-          </w:rPr>
-          <w:t>http://www.helpabee.org/urban-bee-legends.html</w:t>
-        </w:r>
-      </w:hyperlink>
-    </w:p>
-    <w:p>
-      <w:pPr>
-        <w:pStyle w:val="ListParagraph"/>
-        <w:numPr>
-          <w:ilvl w:val="0"/>
-          <w:numId w:val="1"/>
-        </w:numPr>
-      </w:pPr>
-      <w:r>
-        <w:t>Non-native HONEYBEES</w:t>
-      </w:r>
-    </w:p>
-    <w:p>
-      <w:pPr>
-        <w:pStyle w:val="ListParagraph"/>
-      </w:pPr>
-      <w:hyperlink r:id="rId9" w:history="1">
-        <w:r>
-          <w:rPr>
-            <w:rStyle w:val="Hyperlink"/>
-          </w:rPr>
-          <w:t>http://www.lawestvector.org/beebiology.htm</w:t>
-        </w:r>
-      </w:hyperlink>
-    </w:p>
-    <w:p>
-      <w:pPr>
-        <w:pStyle w:val="ListParagraph"/>
-        <w:numPr>
-          <w:ilvl w:val="0"/>
-          <w:numId w:val="1"/>
-        </w:numPr>
-      </w:pPr>
-      <w:r>
-        <w:t xml:space="preserve">Bees are the key pollinator </w:t>
-      </w:r>
-    </w:p>
-    <w:p>
-      <w:pPr>
-        <w:pStyle w:val="ListParagraph"/>
-      </w:pPr>
-      <w:hyperlink r:id="rId10" w:history="1">
-        <w:r>
-          <w:rPr>
-            <w:rStyle w:val="Hyperlink"/>
-          </w:rPr>
-          <w:t>https://ucnrs.org/role-honey-bees-ecosystem-pollination/</w:t>
-        </w:r>
-      </w:hyperlink>
-      <w:r>
-        <w:t xml:space="preserve"> </w:t>
-      </w:r>
-    </w:p>
-    <w:p>
-      <w:pPr>
-        <w:pStyle w:val="ListParagraph"/>
-      </w:pPr>
-      <w:proofErr w:type="spellStart"/>
-      <w:r>
-        <w:t>Apis</w:t>
-      </w:r>
-      <w:proofErr w:type="spellEnd"/>
-      <w:r>
-        <w:t xml:space="preserve"> </w:t>
-      </w:r>
-      <w:proofErr w:type="spellStart"/>
-      <w:r>
-        <w:t>Mellifera</w:t>
-      </w:r>
-      <w:proofErr w:type="spellEnd"/>
-      <w:r>
-        <w:t xml:space="preserve"> is key honeybee</w:t>
-      </w:r>
-    </w:p>
-    <w:p>
-      <w:pPr>
-        <w:pStyle w:val="ListParagraph"/>
-      </w:pPr>
-      <w:hyperlink r:id="rId11" w:history="1">
-        <w:r>
-          <w:rPr>
-            <w:rStyle w:val="Hyperlink"/>
-          </w:rPr>
-          <w:t>https://journals.plos.org/plosone/article?id=10.1371/journal.pone.0182814</w:t>
-        </w:r>
-      </w:hyperlink>
-      <w:r>
-        <w:t xml:space="preserve"> </w:t>
-      </w:r>
-    </w:p>
-    <w:p>
-      <w:pPr>
-        <w:pStyle w:val="ListParagraph"/>
-        <w:numPr>
-          <w:ilvl w:val="0"/>
-          <w:numId w:val="1"/>
-        </w:numPr>
-      </w:pPr>
-      <w:r>
-        <w:t>Cali agriculture stats</w:t>
-      </w:r>
-    </w:p>
-    <w:p>
-      <w:pPr>
-        <w:pStyle w:val="ListParagraph"/>
-      </w:pPr>
-      <w:hyperlink r:id="rId12" w:history="1">
-        <w:r>
-          <w:rPr>
-            <w:rStyle w:val="Hyperlink"/>
-          </w:rPr>
-          <w:t>http://www.cdfa.ca.gov/Statistics/</w:t>
-        </w:r>
-      </w:hyperlink>
-      <w:r>
-        <w:t xml:space="preserve"> </w:t>
-      </w:r>
-    </w:p>
-    <w:p>
-      <w:pPr>
-        <w:pStyle w:val="ListParagraph"/>
-        <w:numPr>
-          <w:ilvl w:val="0"/>
-          <w:numId w:val="1"/>
-        </w:numPr>
-      </w:pPr>
-      <w:r>
-        <w:t>Berkeley Article</w:t>
-      </w:r>
-    </w:p>
-    <w:p>
-      <w:pPr>
-        <w:pStyle w:val="ListParagraph"/>
-      </w:pPr>
-      <w:hyperlink r:id="rId13" w:anchor="fn7" w:history="1">
-        <w:r>
-          <w:rPr>
-            <w:rStyle w:val="Hyperlink"/>
-          </w:rPr>
-          <w:t>https://cmr.berkeley.edu/blog/2016/10/colony-collapse-disorder/#fn7</w:t>
-        </w:r>
-      </w:hyperlink>
-      <w:r>
-        <w:t xml:space="preserve"> </w:t>
-      </w:r>
-    </w:p>
-    <w:p>
-      <w:pPr>
-        <w:pStyle w:val="ListParagraph"/>
-        <w:numPr>
-          <w:ilvl w:val="0"/>
-          <w:numId w:val="1"/>
-        </w:numPr>
-      </w:pPr>
-      <w:r>
-        <w:t>Cali Article: "Around 85 percent of all commercial colonies in the United States"</w:t>
-      </w:r>
-    </w:p>
-    <w:p>
-      <w:pPr>
-        <w:pStyle w:val="ListParagraph"/>
-      </w:pPr>
-      <w:hyperlink r:id="rId14" w:history="1">
-        <w:r>
-          <w:rPr>
-            <w:rStyle w:val="Hyperlink"/>
-          </w:rPr>
-          <w:t>https://west.stanford.edu/news/blogs/and-the-west-blog/2018/bees-for-hire-california-almonds-now-are-migratory-colonies-biggest-task</w:t>
-        </w:r>
-      </w:hyperlink>
-      <w:r>
-        <w:t xml:space="preserve"> </w:t>
-      </w:r>
-    </w:p>
-    <w:p>
-      <w:pPr>
-        <w:pStyle w:val="ListParagraph"/>
-        <w:numPr>
-          <w:ilvl w:val="0"/>
-          <w:numId w:val="1"/>
-        </w:numPr>
-      </w:pPr>
-      <w:r>
-        <w:t>NYT 24 mil total value, bees account for 15 mil</w:t>
-      </w:r>
-    </w:p>
-    <w:p>
-      <w:pPr>
-        <w:pStyle w:val="ListParagraph"/>
-      </w:pPr>
-      <w:hyperlink r:id="rId15" w:history="1">
-        <w:r>
-          <w:rPr>
-            <w:rStyle w:val="Hyperlink"/>
-          </w:rPr>
-          <w:t>https://www.nytimes.com/2018/08/15/magazine/the-super-bowl-of-beekeeping.html</w:t>
-        </w:r>
-      </w:hyperlink>
-      <w:r>
-        <w:t xml:space="preserve"> </w:t>
-      </w:r>
-    </w:p>
-    <w:p>
-      <w:pPr>
-        <w:pStyle w:val="ListParagraph"/>
-        <w:numPr>
-          <w:ilvl w:val="0"/>
-          <w:numId w:val="1"/>
-        </w:numPr>
-      </w:pPr>
-      <w:r>
-        <w:t>Bee population numbers</w:t>
-      </w:r>
-    </w:p>
-    <w:p>
-      <w:pPr>
-        <w:pStyle w:val="ListParagraph"/>
-      </w:pPr>
-      <w:hyperlink r:id="rId16" w:history="1">
-        <w:r>
-          <w:rPr>
-            <w:rStyle w:val="Hyperlink"/>
-          </w:rPr>
-          <w:t>https://obamawhitehouse.archives.gov/the-press-office/2014/06/20/fact-sheet-economic-challenge-posed-declining-pollinator-populations</w:t>
-        </w:r>
-      </w:hyperlink>
-      <w:r>
-        <w:t xml:space="preserve"> </w:t>
-      </w:r>
-    </w:p>
-    <w:p>
-      <w:pPr>
-        <w:pStyle w:val="ListParagraph"/>
-        <w:numPr>
-          <w:ilvl w:val="0"/>
-          <w:numId w:val="1"/>
-        </w:numPr>
-      </w:pPr>
-      <w:r>
-        <w:t>Agribusiness examples</w:t>
-      </w:r>
-    </w:p>
-    <w:p>
-      <w:pPr>
-        <w:pStyle w:val="ListParagraph"/>
-      </w:pPr>
-      <w:hyperlink r:id="rId17" w:history="1">
-        <w:r>
-          <w:rPr>
-            <w:rStyle w:val="Hyperlink"/>
-          </w:rPr>
-          <w:t>https://environmentcalifornia.org/programs/cae/no-bees-no-food</w:t>
-        </w:r>
-      </w:hyperlink>
-      <w:r>
-        <w:t xml:space="preserve"> </w:t>
-      </w:r>
-    </w:p>
-    <w:p>
-      <w:pPr>
-        <w:pStyle w:val="ListParagraph"/>
-        <w:numPr>
-          <w:ilvl w:val="0"/>
-          <w:numId w:val="1"/>
-        </w:numPr>
-      </w:pPr>
-      <w:r>
-        <w:t>Increase in monocultures</w:t>
-      </w:r>
-    </w:p>
-    <w:p>
-      <w:pPr>
-        <w:pStyle w:val="ListParagraph"/>
-      </w:pPr>
-      <w:hyperlink r:id="rId18" w:history="1">
-        <w:r>
-          <w:rPr>
-            <w:rStyle w:val="Hyperlink"/>
-          </w:rPr>
-          <w:t>http://agroeco.org/doc/new_docs/Calif-altagr.pdf</w:t>
-        </w:r>
-      </w:hyperlink>
-      <w:r>
-        <w:t xml:space="preserve"> </w:t>
-      </w:r>
-    </w:p>
-    <w:p>
-      <w:pPr>
-        <w:pStyle w:val="ListParagraph"/>
-        <w:numPr>
-          <w:ilvl w:val="0"/>
-          <w:numId w:val="1"/>
-        </w:numPr>
-      </w:pPr>
-      <w:r>
-        <w:t>Natural strips role</w:t>
-      </w:r>
-    </w:p>
-    <w:p>
-      <w:pPr>
-        <w:pStyle w:val="ListParagraph"/>
-      </w:pPr>
-      <w:hyperlink r:id="rId19" w:history="1">
-        <w:r>
-          <w:rPr>
-            <w:rStyle w:val="Hyperlink"/>
-          </w:rPr>
-          <w:t>http://theconversation.com/single-crop-farming-is-leaving-wildlife-with-no-room-to-turn-38991</w:t>
-        </w:r>
-      </w:hyperlink>
-      <w:r>
-        <w:t xml:space="preserve"> </w:t>
-      </w:r>
-    </w:p>
-    <w:p>
-      <w:pPr>
-        <w:pStyle w:val="ListParagraph"/>
-        <w:numPr>
-          <w:ilvl w:val="0"/>
-          <w:numId w:val="1"/>
-        </w:numPr>
-      </w:pPr>
-      <w:r>
-        <w:t>UC DAVIS QUOTE</w:t>
-      </w:r>
-    </w:p>
-    <w:p>
-      <w:pPr>
-        <w:pStyle w:val="ListParagraph"/>
-      </w:pPr>
-      <w:hyperlink r:id="rId20" w:history="1">
-        <w:r>
-          <w:rPr>
-            <w:rStyle w:val="Hyperlink"/>
-          </w:rPr>
-          <w:t>https://www.ucdavis.edu/news/diversity-natural-pesticide/</w:t>
-        </w:r>
-      </w:hyperlink>
-      <w:r>
-        <w:t xml:space="preserve"> </w:t>
-      </w:r>
-    </w:p>
-    <w:p>
-      <w:pPr>
-        <w:pStyle w:val="ListParagraph"/>
-        <w:numPr>
-          <w:ilvl w:val="0"/>
-          <w:numId w:val="1"/>
-        </w:numPr>
-      </w:pPr>
-      <w:r>
-        <w:lastRenderedPageBreak/>
-        <w:t>Bad monocultures</w:t>
-      </w:r>
-    </w:p>
-    <w:p>
-      <w:pPr>
-        <w:pStyle w:val="ListParagraph"/>
-      </w:pPr>
-      <w:hyperlink r:id="rId21" w:history="1">
-        <w:r>
-          <w:rPr>
-            <w:rStyle w:val="Hyperlink"/>
-          </w:rPr>
-          <w:t>https://www.kcet.org/food/native-pollinators-need-a-different-agriculture-system</w:t>
-        </w:r>
-      </w:hyperlink>
-      <w:r>
-        <w:t xml:space="preserve"> </w:t>
-      </w:r>
-    </w:p>
-    <w:p>
-      <w:pPr>
-        <w:pStyle w:val="ListParagraph"/>
-        <w:numPr>
-          <w:ilvl w:val="0"/>
-          <w:numId w:val="1"/>
-        </w:numPr>
-      </w:pPr>
-      <w:r>
-        <w:t>Surpass Proportion</w:t>
-      </w:r>
-    </w:p>
-    <w:p>
-      <w:pPr>
-        <w:pStyle w:val="ListParagraph"/>
-      </w:pPr>
-      <w:hyperlink r:id="rId22" w:history="1">
-        <w:r>
-          <w:rPr>
-            <w:rStyle w:val="Hyperlink"/>
-          </w:rPr>
-          <w:t>https://royalsocietypublishing.org/doi/10.1098/rspb.2018.2901</w:t>
-        </w:r>
-      </w:hyperlink>
-      <w:r>
-        <w:t xml:space="preserve"> </w:t>
-      </w:r>
-    </w:p>
-    <w:p>
-      <w:pPr>
-        <w:pStyle w:val="ListParagraph"/>
-        <w:numPr>
-          <w:ilvl w:val="0"/>
-          <w:numId w:val="1"/>
-        </w:numPr>
-      </w:pPr>
-      <w:r>
-        <w:t>Native vs honeybee competition</w:t>
-      </w:r>
-    </w:p>
-    <w:p>
-      <w:pPr>
-        <w:pStyle w:val="ListParagraph"/>
-      </w:pPr>
-      <w:hyperlink r:id="rId23" w:history="1">
-        <w:r>
-          <w:rPr>
-            <w:rStyle w:val="Hyperlink"/>
-          </w:rPr>
-          <w:t>https://ucnrs.org/foreign-bees-monopolize-southern-california-flower-resources/</w:t>
-        </w:r>
-      </w:hyperlink>
-      <w:r>
-        <w:t xml:space="preserve"> </w:t>
-      </w:r>
-    </w:p>
-    <w:p>
-      <w:pPr>
-        <w:pStyle w:val="ListParagraph"/>
-        <w:numPr>
-          <w:ilvl w:val="0"/>
-          <w:numId w:val="1"/>
-        </w:numPr>
-      </w:pPr>
-      <w:r>
-        <w:t>USDA Suspends funding</w:t>
-      </w:r>
-    </w:p>
-    <w:p>
-      <w:pPr>
-        <w:pStyle w:val="ListParagraph"/>
-      </w:pPr>
-      <w:hyperlink r:id="rId24" w:history="1">
-        <w:r>
-          <w:rPr>
-            <w:rStyle w:val="Hyperlink"/>
-          </w:rPr>
-          <w:t>https://www.nass.usda.gov/Newsroom/Notices/2019/07-01-2019.php</w:t>
-        </w:r>
-      </w:hyperlink>
-      <w:r>
-        <w:t xml:space="preserve"> </w:t>
-      </w:r>
-    </w:p>
-    <w:p>
-      <w:pPr>
-        <w:pStyle w:val="ListParagraph"/>
-        <w:numPr>
-          <w:ilvl w:val="0"/>
-          <w:numId w:val="1"/>
-        </w:numPr>
-      </w:pPr>
-      <w:r>
-        <w:t>CCD is for MANAGED BEES; Pesticides and land loss is hurting bees</w:t>
-      </w:r>
-    </w:p>
-    <w:p>
-      <w:pPr>
-        <w:pStyle w:val="ListParagraph"/>
-      </w:pPr>
-      <w:hyperlink r:id="rId25" w:history="1">
-        <w:r>
-          <w:rPr>
-            <w:rStyle w:val="Hyperlink"/>
-          </w:rPr>
-          <w:t>https://baynature.org/article/are-native-bees-suffering-the-same-colony-collapse-disorder-as-honeybees/</w:t>
-        </w:r>
-      </w:hyperlink>
-    </w:p>
-    <w:p>
-      <w:pPr>
-        <w:pStyle w:val="ListParagraph"/>
-        <w:numPr>
-          <w:ilvl w:val="0"/>
-          <w:numId w:val="1"/>
-        </w:numPr>
-      </w:pPr>
-      <w:r>
-        <w:t>Native bees are better than managed bees</w:t>
-      </w:r>
-    </w:p>
-    <w:p>
-      <w:pPr>
-        <w:pStyle w:val="ListParagraph"/>
-      </w:pPr>
-      <w:hyperlink r:id="rId26" w:history="1">
-        <w:r>
-          <w:rPr>
-            <w:rStyle w:val="Hyperlink"/>
-          </w:rPr>
-          <w:t>https://baynature.org/2014/06/19/gordon-frankie-revisited/</w:t>
-        </w:r>
-      </w:hyperlink>
-    </w:p>
-    <w:p>
-      <w:pPr>
-        <w:pStyle w:val="ListParagraph"/>
-        <w:numPr>
-          <w:ilvl w:val="0"/>
-          <w:numId w:val="1"/>
-        </w:numPr>
-      </w:pPr>
-      <w:r>
-        <w:t>Native bees are the ones who are hurting</w:t>
-      </w:r>
-    </w:p>
-    <w:p>
-      <w:pPr>
-        <w:pStyle w:val="ListParagraph"/>
-      </w:pPr>
-      <w:hyperlink r:id="rId27" w:history="1">
-        <w:r>
-          <w:rPr>
-            <w:rStyle w:val="Hyperlink"/>
-          </w:rPr>
-          <w:t>https://www.wired.com/2015/04/youre-worrying-wrong-bees/</w:t>
-        </w:r>
-      </w:hyperlink>
-      <w:r>
-        <w:t xml:space="preserve"> </w:t>
-      </w:r>
     </w:p>
     <w:sectPr>
       <w:pgSz w:w="12240" w:h="15840"/>

</xml_diff>

<commit_message>
Almost finished act II
</commit_message>
<xml_diff>
--- a/Sites.docx
+++ b/Sites.docx
@@ -171,7 +171,19 @@
           <w:rPr>
             <w:rStyle w:val="Hyperlink"/>
           </w:rPr>
-          <w:t>https://west.stanford.edu/news/blogs/and-the-west-blog/2018/bees-for-hire-california-almonds-now-are-migratory-colonies-biggest-task</w:t>
+          <w:t>https:/</w:t>
+        </w:r>
+        <w:r>
+          <w:rPr>
+            <w:rStyle w:val="Hyperlink"/>
+          </w:rPr>
+          <w:t>/</w:t>
+        </w:r>
+        <w:r>
+          <w:rPr>
+            <w:rStyle w:val="Hyperlink"/>
+          </w:rPr>
+          <w:t>west.stanford.edu/news/blogs/and-the-west-blog/2018/bees-for-hire-california-almonds-now-are-migratory-colonies-biggest-task</w:t>
         </w:r>
       </w:hyperlink>
       <w:r>
@@ -227,8 +239,6 @@
           <w:t>https://www.abfnet.org/page/PollinatorFacts</w:t>
         </w:r>
       </w:hyperlink>
-      <w:bookmarkStart w:id="0" w:name="_GoBack"/>
-      <w:bookmarkEnd w:id="0"/>
     </w:p>
     <w:p>
       <w:pPr>
@@ -364,7 +374,19 @@
           <w:rPr>
             <w:rStyle w:val="Hyperlink"/>
           </w:rPr>
-          <w:t>https://www.beeculture.com/2018-almond-pollination-market-outlook-demand-supply-contracts/</w:t>
+          <w:t>https://www.beeculture</w:t>
+        </w:r>
+        <w:r>
+          <w:rPr>
+            <w:rStyle w:val="Hyperlink"/>
+          </w:rPr>
+          <w:t>.</w:t>
+        </w:r>
+        <w:r>
+          <w:rPr>
+            <w:rStyle w:val="Hyperlink"/>
+          </w:rPr>
+          <w:t>com/2018-almond-pollination-market-outlook-demand-supply-contracts/</w:t>
         </w:r>
       </w:hyperlink>
     </w:p>
@@ -408,6 +430,9 @@
     <w:p>
       <w:pPr>
         <w:pStyle w:val="ListParagraph"/>
+        <w:rPr>
+          <w:rStyle w:val="Hyperlink"/>
+        </w:rPr>
       </w:pPr>
       <w:hyperlink r:id="rId19" w:history="1">
         <w:r>
@@ -417,6 +442,75 @@
           <w:t>https://beyondpesticides.org/dailynewsblog/2019/04/study-findings-on-pollinator-declines-neonics-increase-honey-bee-vulnerability-to-mites/</w:t>
         </w:r>
       </w:hyperlink>
+    </w:p>
+    <w:p>
+      <w:pPr>
+        <w:pStyle w:val="ListParagraph"/>
+        <w:rPr>
+          <w:rStyle w:val="Hyperlink"/>
+        </w:rPr>
+      </w:pPr>
+    </w:p>
+    <w:p>
+      <w:pPr>
+        <w:pStyle w:val="ListParagraph"/>
+        <w:rPr>
+          <w:rStyle w:val="Hyperlink"/>
+          <w:b/>
+          <w:bCs/>
+          <w:u w:val="none"/>
+        </w:rPr>
+      </w:pPr>
+      <w:r>
+        <w:rPr>
+          <w:rStyle w:val="Hyperlink"/>
+          <w:b/>
+          <w:bCs/>
+          <w:u w:val="none"/>
+        </w:rPr>
+        <w:t>Almond Figure</w:t>
+      </w:r>
+    </w:p>
+    <w:p>
+      <w:pPr>
+        <w:pStyle w:val="ListParagraph"/>
+      </w:pPr>
+      <w:hyperlink r:id="rId20" w:history="1">
+        <w:r>
+          <w:rPr>
+            <w:rStyle w:val="Hyperlink"/>
+          </w:rPr>
+          <w:t>https://s.giannini.ucop.edu/uploads/giannini_public/cb/7c/cb7c1177-c7d2-44df-a5a8-8aad2f3ed858/v14n5_4.pdf</w:t>
+        </w:r>
+      </w:hyperlink>
+    </w:p>
+    <w:p>
+      <w:pPr>
+        <w:pStyle w:val="ListParagraph"/>
+      </w:pPr>
+    </w:p>
+    <w:p>
+      <w:pPr>
+        <w:pStyle w:val="ListParagraph"/>
+      </w:pPr>
+      <w:r>
+        <w:t>82%</w:t>
+      </w:r>
+    </w:p>
+    <w:p>
+      <w:pPr>
+        <w:pStyle w:val="ListParagraph"/>
+      </w:pPr>
+      <w:hyperlink r:id="rId21" w:history="1">
+        <w:r>
+          <w:rPr>
+            <w:rStyle w:val="Hyperlink"/>
+          </w:rPr>
+          <w:t>https://www.ers.usda.gov/amber-waves/2018/july/driven-by-almonds-pollination-services-now-exceed-honey-as-a-source-of-beekeeper-revenue/</w:t>
+        </w:r>
+      </w:hyperlink>
+      <w:bookmarkStart w:id="0" w:name="_GoBack"/>
+      <w:bookmarkEnd w:id="0"/>
     </w:p>
     <w:p>
       <w:pPr>

</xml_diff>